<commit_message>
Added attributes & MacOS support
</commit_message>
<xml_diff>
--- a/output/Fysik Journal Eksempel.docx
+++ b/output/Fysik Journal Eksempel.docx
@@ -8,6 +8,9 @@
         <w:jc w:val="center"/>
       </w:pPr>
       <w:r>
+        <w:rPr>
+          <w:rStyle w:val="Front_page"/>
+        </w:rPr>
         <w:t>Fysik Journal Eksempel</w:t>
       </w:r>
     </w:p>
@@ -20,18 +23,18 @@
           <w:rStyle w:val="Front_page"/>
           <w:b/>
         </w:rPr>
-        <w:t>Anders Balleby</w:t>
+        <w:t>Anders Balleby Pedersen</w:t>
         <w:br/>
-        <w:t>2.U</w:t>
+        <w:t>2.U HTX</w:t>
         <w:br/>
-        <w:t>Fysik A</w:t>
+        <w:t>Fysik</w:t>
       </w:r>
     </w:p>
     <w:p>
       <w:r>
         <w:drawing>
           <wp:inline xmlns:a="http://schemas.openxmlformats.org/drawingml/2006/main" xmlns:pic="http://schemas.openxmlformats.org/drawingml/2006/picture">
-            <wp:extent cx="5394960" cy="2157984"/>
+            <wp:extent cx="5202936" cy="7802880"/>
             <wp:docPr id="1" name="Picture 1"/>
             <wp:cNvGraphicFramePr>
               <a:graphicFrameLocks noChangeAspect="1"/>
@@ -40,7 +43,7 @@
               <a:graphicData uri="http://schemas.openxmlformats.org/drawingml/2006/picture">
                 <pic:pic>
                   <pic:nvPicPr>
-                    <pic:cNvPr id="0" name="641px-parabolic_trajectorysvg.png"/>
+                    <pic:cNvPr id="0" name="sj3-scaled (2).jpg"/>
                     <pic:cNvPicPr/>
                   </pic:nvPicPr>
                   <pic:blipFill>
@@ -52,7 +55,7 @@
                   <pic:spPr>
                     <a:xfrm>
                       <a:off x="0" y="0"/>
-                      <a:ext cx="5394960" cy="2157984"/>
+                      <a:ext cx="5202936" cy="7802880"/>
                     </a:xfrm>
                     <a:prstGeom prst="rect"/>
                   </pic:spPr>
@@ -83,6 +86,11 @@
       <w:r>
         <w:rPr>
           <w:rStyle w:val="Afsnit"/>
+          <w:rFonts w:ascii="Calibri" w:hAnsi="Calibri"/>
+          <w:b/>
+          <w:i/>
+          <w:sz w:val="40"/>
+          <w:u w:val="single"/>
         </w:rPr>
         <w:t>Indsæt formål her</w:t>
       </w:r>
@@ -204,11 +212,11 @@
       <w:tab/>
       <w:t xml:space="preserve">Fysik             </w:t>
       <w:tab/>
-      <w:t xml:space="preserve">13/02/2023             </w:t>
+      <w:t xml:space="preserve">20/02/2023             </w:t>
       <w:br/>
       <w:t xml:space="preserve">Uddannelsescenter Holstebro             </w:t>
       <w:tab/>
-      <w:t xml:space="preserve">Titel på dokument her             </w:t>
+      <w:t xml:space="preserve">Indsæt Titel Her             </w:t>
       <w:tab/>
       <w:t>2.U HTX</w:t>
     </w:r>

</xml_diff>